<commit_message>
Upade - troche tekstu, obrazki i ppt z IMG
</commit_message>
<xml_diff>
--- a/02_podstawy.docx
+++ b/02_podstawy.docx
@@ -4,103 +4,433 @@
   <w:body>
     <w:p>
       <w:pPr>
-        <w:pStyle w:val="Akapitzlist"/>
-        <w:rPr>
-          <w:lang w:val="pl-PL"/>
-        </w:rPr>
-      </w:pPr>
-      <w:r>
-        <w:rPr>
-          <w:lang w:val="pl-PL"/>
-        </w:rPr>
-        <w:t>Niezbędne p</w:t>
-      </w:r>
-      <w:r>
-        <w:rPr>
-          <w:lang w:val="pl-PL"/>
-        </w:rPr>
-        <w:t xml:space="preserve">odstawy </w:t>
-      </w:r>
-      <w:r>
-        <w:rPr>
-          <w:lang w:val="pl-PL"/>
-        </w:rPr>
-        <w:t xml:space="preserve">dotyczące </w:t>
-      </w:r>
-      <w:r>
-        <w:rPr>
-          <w:lang w:val="pl-PL"/>
-        </w:rPr>
-        <w:t>działania rea</w:t>
-      </w:r>
-      <w:r>
-        <w:rPr>
-          <w:lang w:val="pl-PL"/>
-        </w:rPr>
-        <w:t xml:space="preserve">ktorów: </w:t>
+        <w:rPr>
+          <w:lang w:val="pl-PL"/>
+        </w:rPr>
+      </w:pPr>
+      <w:r>
+        <w:rPr>
+          <w:lang w:val="pl-PL"/>
+        </w:rPr>
+        <w:t>Konstrukcja elektrowni jądrowej jest podobna do konstrukcji konwencjonalnej elektrowni opalanej węglem, jedyną różnicą jest źródło ciepła.</w:t>
+      </w:r>
+      <w:r>
+        <w:rPr>
+          <w:lang w:val="pl-PL"/>
+        </w:rPr>
+        <w:t xml:space="preserve"> W konwencjonalnej elektrowni jest to kocioł węglowy opalany węglem, natomiast w elektrowni jądrowej jest to reaktor jądrowy, w którym zachodzą reakcje jądrowe generujące ciepło.</w:t>
+      </w:r>
+      <w:r>
+        <w:rPr>
+          <w:lang w:val="pl-PL"/>
+        </w:rPr>
+        <w:t xml:space="preserve"> Rysunek 1 przedstawia schemat konstrukcji elektrowni jądrowej</w:t>
+      </w:r>
+      <w:r>
+        <w:rPr>
+          <w:lang w:val="pl-PL"/>
+        </w:rPr>
+        <w:t xml:space="preserve">. </w:t>
+      </w:r>
+      <w:r>
+        <w:rPr>
+          <w:lang w:val="pl-PL"/>
+        </w:rPr>
+        <w:t xml:space="preserve">Zbiornik reaktora z rdzeniem umieszczony jest w budynku reaktora, który chroni go przed ewentualnymi zagrożeniami takimi jak uderzenie samolotu czy atak z użyciem broni. Ciepło wytworzone w rdzeniu reaktora przez reakcje rozszczepienia transportowane jest przez chłodziwo </w:t>
+      </w:r>
+      <w:r>
+        <w:rPr>
+          <w:lang w:val="pl-PL"/>
+        </w:rPr>
+        <w:t>przez obieg pierwotny (</w:t>
+      </w:r>
+      <w:r>
+        <w:rPr>
+          <w:lang w:val="pl-PL"/>
+        </w:rPr>
+        <w:t>Obieg I</w:t>
+      </w:r>
+      <w:r>
+        <w:rPr>
+          <w:lang w:val="pl-PL"/>
+        </w:rPr>
+        <w:t>)</w:t>
+      </w:r>
+      <w:r>
+        <w:rPr>
+          <w:lang w:val="pl-PL"/>
+        </w:rPr>
+        <w:t xml:space="preserve"> do wytwornicy pary. </w:t>
+      </w:r>
+      <w:r>
+        <w:rPr>
+          <w:lang w:val="pl-PL"/>
+        </w:rPr>
+        <w:t>W</w:t>
+      </w:r>
+      <w:r>
+        <w:rPr>
+          <w:lang w:val="pl-PL"/>
+        </w:rPr>
+        <w:t>ytwornic</w:t>
+      </w:r>
+      <w:r>
+        <w:rPr>
+          <w:lang w:val="pl-PL"/>
+        </w:rPr>
+        <w:t>a</w:t>
+      </w:r>
+      <w:r>
+        <w:rPr>
+          <w:lang w:val="pl-PL"/>
+        </w:rPr>
+        <w:t xml:space="preserve"> pary </w:t>
+      </w:r>
+      <w:r>
+        <w:rPr>
+          <w:lang w:val="pl-PL"/>
+        </w:rPr>
+        <w:t>generuje</w:t>
+      </w:r>
+      <w:r>
+        <w:rPr>
+          <w:lang w:val="pl-PL"/>
+        </w:rPr>
+        <w:t xml:space="preserve"> par</w:t>
+      </w:r>
+      <w:r>
+        <w:rPr>
+          <w:lang w:val="pl-PL"/>
+        </w:rPr>
+        <w:t>ę</w:t>
+      </w:r>
+      <w:r>
+        <w:rPr>
+          <w:lang w:val="pl-PL"/>
+        </w:rPr>
+        <w:t xml:space="preserve"> o wysokiej temperaturze i ciśnieniu, która kierowana jest do turbiny parowej </w:t>
+      </w:r>
+      <w:r>
+        <w:rPr>
+          <w:lang w:val="pl-PL"/>
+        </w:rPr>
+        <w:t xml:space="preserve">przez obieg wtórny (Obieg II) </w:t>
+      </w:r>
+      <w:r>
+        <w:rPr>
+          <w:lang w:val="pl-PL"/>
+        </w:rPr>
+        <w:t>celem jej napędzenia. Pracujące turbina napędza generator, który produkuje energie elektryczną</w:t>
+      </w:r>
+      <w:r>
+        <w:rPr>
+          <w:lang w:val="pl-PL"/>
+        </w:rPr>
+        <w:t xml:space="preserve"> przesyłaną do sieci, a tym samym do jej odbiorców. </w:t>
+      </w:r>
+      <w:r>
+        <w:rPr>
+          <w:lang w:val="pl-PL"/>
+        </w:rPr>
+        <w:t xml:space="preserve">Para po wyjściu z turbiny ma </w:t>
+      </w:r>
+      <w:r>
+        <w:rPr>
+          <w:lang w:val="pl-PL"/>
+        </w:rPr>
+        <w:t xml:space="preserve">niższą </w:t>
+      </w:r>
+      <w:r>
+        <w:rPr>
+          <w:lang w:val="pl-PL"/>
+        </w:rPr>
+        <w:t xml:space="preserve">temperaturę </w:t>
+      </w:r>
+      <w:r>
+        <w:rPr>
+          <w:lang w:val="pl-PL"/>
+        </w:rPr>
+        <w:t>oraz</w:t>
+      </w:r>
+      <w:r>
+        <w:rPr>
+          <w:lang w:val="pl-PL"/>
+        </w:rPr>
+        <w:t xml:space="preserve"> ciśnienie, jest ona kierowana do kondensatora pary, gdzie jest skraplana</w:t>
+      </w:r>
+      <w:r>
+        <w:rPr>
+          <w:lang w:val="pl-PL"/>
+        </w:rPr>
+        <w:t xml:space="preserve">, a następnie </w:t>
+      </w:r>
+      <w:r>
+        <w:rPr>
+          <w:lang w:val="pl-PL"/>
+        </w:rPr>
+        <w:t xml:space="preserve">w postaci wody pompowana </w:t>
+      </w:r>
+      <w:r>
+        <w:rPr>
+          <w:lang w:val="pl-PL"/>
+        </w:rPr>
+        <w:t xml:space="preserve">powrotnie </w:t>
+      </w:r>
+      <w:r>
+        <w:rPr>
+          <w:lang w:val="pl-PL"/>
+        </w:rPr>
+        <w:t>do wytwornicy pary.</w:t>
+      </w:r>
+      <w:r>
+        <w:rPr>
+          <w:lang w:val="pl-PL"/>
+        </w:rPr>
+        <w:t xml:space="preserve"> Skraplanie pary prowadzone jest przy użyciu wody, która jest chłodzona w chłodni kominowej – Obieg III. Pręty kontrolne służą do sterowania jak i wyłączania reaktora poprzez ich wsuwania lub wysuwania z rdzenia.</w:t>
       </w:r>
     </w:p>
     <w:p>
       <w:pPr>
-        <w:pStyle w:val="Akapitzlist"/>
-        <w:numPr>
-          <w:ilvl w:val="1"/>
-          <w:numId w:val="1"/>
-        </w:numPr>
-        <w:rPr>
-          <w:lang w:val="pl-PL"/>
-        </w:rPr>
-      </w:pPr>
-      <w:r>
-        <w:rPr>
-          <w:lang w:val="pl-PL"/>
-        </w:rPr>
-        <w:t>Kinetyka reaktora,  r</w:t>
-      </w:r>
-      <w:r>
-        <w:rPr>
-          <w:lang w:val="pl-PL"/>
-        </w:rPr>
-        <w:t>eaktor prędki a termiczny</w:t>
+        <w:keepNext/>
+        <w:rPr>
+          <w:lang w:val="pl-PL"/>
+        </w:rPr>
+      </w:pPr>
+      <w:r>
+        <w:rPr>
+          <w:noProof/>
+          <w:lang w:val="pl-PL" w:eastAsia="pl-PL"/>
+        </w:rPr>
+        <w:drawing>
+          <wp:inline distT="0" distB="0" distL="0" distR="0">
+            <wp:extent cx="5760720" cy="3210560"/>
+            <wp:effectExtent l="19050" t="0" r="0" b="0"/>
+            <wp:docPr id="3" name="Obraz 2" descr="02_01_IK.tif"/>
+            <wp:cNvGraphicFramePr>
+              <a:graphicFrameLocks xmlns:a="http://schemas.openxmlformats.org/drawingml/2006/main" noChangeAspect="1"/>
+            </wp:cNvGraphicFramePr>
+            <a:graphic xmlns:a="http://schemas.openxmlformats.org/drawingml/2006/main">
+              <a:graphicData uri="http://schemas.openxmlformats.org/drawingml/2006/picture">
+                <pic:pic xmlns:pic="http://schemas.openxmlformats.org/drawingml/2006/picture">
+                  <pic:nvPicPr>
+                    <pic:cNvPr id="0" name="02_01_IK.tif"/>
+                    <pic:cNvPicPr/>
+                  </pic:nvPicPr>
+                  <pic:blipFill>
+                    <a:blip r:embed="rId5" cstate="print"/>
+                    <a:stretch>
+                      <a:fillRect/>
+                    </a:stretch>
+                  </pic:blipFill>
+                  <pic:spPr>
+                    <a:xfrm>
+                      <a:off x="0" y="0"/>
+                      <a:ext cx="5760720" cy="3210560"/>
+                    </a:xfrm>
+                    <a:prstGeom prst="rect">
+                      <a:avLst/>
+                    </a:prstGeom>
+                  </pic:spPr>
+                </pic:pic>
+              </a:graphicData>
+            </a:graphic>
+          </wp:inline>
+        </w:drawing>
       </w:r>
     </w:p>
     <w:p>
       <w:pPr>
-        <w:pStyle w:val="Akapitzlist"/>
-        <w:numPr>
-          <w:ilvl w:val="1"/>
-          <w:numId w:val="1"/>
-        </w:numPr>
-        <w:rPr>
-          <w:lang w:val="pl-PL"/>
-        </w:rPr>
-      </w:pPr>
-      <w:r>
-        <w:rPr>
-          <w:lang w:val="pl-PL"/>
-        </w:rPr>
-        <w:t>Układy chłodzenia, typy chłodziwa</w:t>
+        <w:pStyle w:val="Legenda"/>
+        <w:rPr>
+          <w:lang w:val="pl-PL"/>
+        </w:rPr>
+      </w:pPr>
+      <w:r>
+        <w:rPr>
+          <w:lang w:val="pl-PL"/>
+        </w:rPr>
+        <w:t xml:space="preserve">Rysunek </w:t>
+      </w:r>
+      <w:r>
+        <w:rPr>
+          <w:lang w:val="pl-PL"/>
+        </w:rPr>
+        <w:fldChar w:fldCharType="begin"/>
+      </w:r>
+      <w:r>
+        <w:rPr>
+          <w:lang w:val="pl-PL"/>
+        </w:rPr>
+        <w:instrText xml:space="preserve"> SEQ Rysunek \* ARABIC </w:instrText>
+      </w:r>
+      <w:r>
+        <w:rPr>
+          <w:lang w:val="pl-PL"/>
+        </w:rPr>
+        <w:fldChar w:fldCharType="separate"/>
+      </w:r>
+      <w:r>
+        <w:rPr>
+          <w:noProof/>
+          <w:lang w:val="pl-PL"/>
+        </w:rPr>
+        <w:t>1</w:t>
+      </w:r>
+      <w:r>
+        <w:rPr>
+          <w:lang w:val="pl-PL"/>
+        </w:rPr>
+        <w:fldChar w:fldCharType="end"/>
+      </w:r>
+      <w:r>
+        <w:rPr>
+          <w:lang w:val="pl-PL"/>
+        </w:rPr>
+        <w:t>. Schemat elektrowni jądrowej</w:t>
       </w:r>
     </w:p>
     <w:p>
       <w:pPr>
-        <w:pStyle w:val="Akapitzlist"/>
-        <w:numPr>
-          <w:ilvl w:val="1"/>
-          <w:numId w:val="1"/>
-        </w:numPr>
-        <w:rPr>
-          <w:lang w:val="pl-PL"/>
-        </w:rPr>
-      </w:pPr>
-      <w:r>
-        <w:rPr>
-          <w:lang w:val="pl-PL"/>
-        </w:rPr>
-        <w:t>Rodzaje paliwa</w:t>
+        <w:rPr>
+          <w:lang w:val="pl-PL"/>
+        </w:rPr>
+      </w:pPr>
+      <w:r>
+        <w:rPr>
+          <w:lang w:val="pl-PL"/>
+        </w:rPr>
+        <w:t>Rdzeń reaktora tworzą kasety paliwowe, które zawierają pręty paliwowe przedstawione na Rysunku 2-A. Pręt paliwowy to koszulka wypełniona poszczególnymi komponentami takimi ja</w:t>
+      </w:r>
+      <w:r>
+        <w:rPr>
+          <w:lang w:val="pl-PL"/>
+        </w:rPr>
+        <w:t>k: pastylki paliwowe, izolacje, sprężyny oraz zatyczki. Koszulka pręta paliwowego to rurka o średnicy około kilkunastu milimetrów wykonana ze specjalnej stali umożliwiającej pracę w rdzeniu reaktora.</w:t>
+      </w:r>
+      <w:r>
+        <w:rPr>
+          <w:lang w:val="pl-PL"/>
+        </w:rPr>
+        <w:t xml:space="preserve"> W jej centrum umiejscowione są pastylki paliwowe, które przytrzymywane są za pomocą sprężyn i zatyczek. Pastylka paliwowa to odpowiednio przygotowane paliwo w kształcie walca.</w:t>
       </w:r>
     </w:p>
-    <w:p/>
+    <w:p>
+      <w:pPr>
+        <w:keepNext/>
+        <w:jc w:val="center"/>
+      </w:pPr>
+      <w:r>
+        <w:rPr>
+          <w:noProof/>
+          <w:lang w:val="pl-PL" w:eastAsia="pl-PL"/>
+        </w:rPr>
+        <w:lastRenderedPageBreak/>
+        <w:drawing>
+          <wp:inline distT="0" distB="0" distL="0" distR="0">
+            <wp:extent cx="5760720" cy="4320540"/>
+            <wp:effectExtent l="19050" t="0" r="0" b="0"/>
+            <wp:docPr id="7" name="Obraz 6" descr="02_02_IK.tif"/>
+            <wp:cNvGraphicFramePr>
+              <a:graphicFrameLocks xmlns:a="http://schemas.openxmlformats.org/drawingml/2006/main" noChangeAspect="1"/>
+            </wp:cNvGraphicFramePr>
+            <a:graphic xmlns:a="http://schemas.openxmlformats.org/drawingml/2006/main">
+              <a:graphicData uri="http://schemas.openxmlformats.org/drawingml/2006/picture">
+                <pic:pic xmlns:pic="http://schemas.openxmlformats.org/drawingml/2006/picture">
+                  <pic:nvPicPr>
+                    <pic:cNvPr id="0" name="02_02_IK.tif"/>
+                    <pic:cNvPicPr/>
+                  </pic:nvPicPr>
+                  <pic:blipFill>
+                    <a:blip r:embed="rId6" cstate="print"/>
+                    <a:stretch>
+                      <a:fillRect/>
+                    </a:stretch>
+                  </pic:blipFill>
+                  <pic:spPr>
+                    <a:xfrm>
+                      <a:off x="0" y="0"/>
+                      <a:ext cx="5760720" cy="4320540"/>
+                    </a:xfrm>
+                    <a:prstGeom prst="rect">
+                      <a:avLst/>
+                    </a:prstGeom>
+                  </pic:spPr>
+                </pic:pic>
+              </a:graphicData>
+            </a:graphic>
+          </wp:inline>
+        </w:drawing>
+      </w:r>
+    </w:p>
+    <w:p>
+      <w:pPr>
+        <w:pStyle w:val="Legenda"/>
+        <w:rPr>
+          <w:lang w:val="pl-PL"/>
+        </w:rPr>
+      </w:pPr>
+      <w:r>
+        <w:rPr>
+          <w:lang w:val="pl-PL"/>
+        </w:rPr>
+        <w:t xml:space="preserve">Rysunek </w:t>
+      </w:r>
+      <w:r>
+        <w:fldChar w:fldCharType="begin"/>
+      </w:r>
+      <w:r>
+        <w:rPr>
+          <w:lang w:val="pl-PL"/>
+        </w:rPr>
+        <w:instrText xml:space="preserve"> SEQ Rysunek \* ARABIC </w:instrText>
+      </w:r>
+      <w:r>
+        <w:fldChar w:fldCharType="separate"/>
+      </w:r>
+      <w:r>
+        <w:rPr>
+          <w:noProof/>
+          <w:lang w:val="pl-PL"/>
+        </w:rPr>
+        <w:t>2</w:t>
+      </w:r>
+      <w:r>
+        <w:fldChar w:fldCharType="end"/>
+      </w:r>
+      <w:r>
+        <w:rPr>
+          <w:lang w:val="pl-PL"/>
+        </w:rPr>
+        <w:t>. Konstruckja pręta paliwowego oraz sposooby rozmieszczenie pretów w kasecie paliwowej</w:t>
+      </w:r>
+    </w:p>
+    <w:p>
+      <w:pPr>
+        <w:rPr>
+          <w:lang w:val="pl-PL"/>
+        </w:rPr>
+      </w:pPr>
+    </w:p>
+    <w:p>
+      <w:pPr>
+        <w:rPr>
+          <w:lang w:val="pl-PL"/>
+        </w:rPr>
+      </w:pPr>
+      <w:r>
+        <w:rPr>
+          <w:lang w:val="pl-PL"/>
+        </w:rPr>
+        <w:t>Konstruckaj pretwó i kaset, paliwo, reakcja łańcuchowa, prędki a termiczne,</w:t>
+      </w:r>
+    </w:p>
+    <w:p>
+      <w:pPr>
+        <w:rPr>
+          <w:lang w:val="pl-PL"/>
+        </w:rPr>
+      </w:pPr>
+    </w:p>
     <w:sectPr>
       <w:pgSz w:w="11906" w:h="16838"/>
       <w:pgMar w:top="1417" w:right="1417" w:bottom="1417" w:left="1417" w:header="708" w:footer="708" w:gutter="0"/>
@@ -391,7 +721,10 @@
   <w:style w:type="paragraph" w:default="1" w:styleId="Normalny">
     <w:name w:val="Normal"/>
     <w:qFormat/>
-    <w:rsid w:val="00FD16B5"/>
+    <w:rsid w:val="00B5372C"/>
+    <w:pPr>
+      <w:jc w:val="both"/>
+    </w:pPr>
     <w:rPr>
       <w:lang w:val="en-US"/>
     </w:rPr>
@@ -434,6 +767,56 @@
       <w:ind w:left="720"/>
       <w:contextualSpacing/>
     </w:pPr>
+  </w:style>
+  <w:style w:type="paragraph" w:styleId="Tekstdymka">
+    <w:name w:val="Balloon Text"/>
+    <w:basedOn w:val="Normalny"/>
+    <w:link w:val="TekstdymkaZnak"/>
+    <w:uiPriority w:val="99"/>
+    <w:semiHidden/>
+    <w:unhideWhenUsed/>
+    <w:rsid w:val="00F163FC"/>
+    <w:pPr>
+      <w:spacing w:after="0" w:line="240" w:lineRule="auto"/>
+    </w:pPr>
+    <w:rPr>
+      <w:rFonts w:ascii="Tahoma" w:hAnsi="Tahoma" w:cs="Tahoma"/>
+      <w:sz w:val="16"/>
+      <w:szCs w:val="16"/>
+    </w:rPr>
+  </w:style>
+  <w:style w:type="character" w:customStyle="1" w:styleId="TekstdymkaZnak">
+    <w:name w:val="Tekst dymka Znak"/>
+    <w:basedOn w:val="Domylnaczcionkaakapitu"/>
+    <w:link w:val="Tekstdymka"/>
+    <w:uiPriority w:val="99"/>
+    <w:semiHidden/>
+    <w:rsid w:val="00F163FC"/>
+    <w:rPr>
+      <w:rFonts w:ascii="Tahoma" w:hAnsi="Tahoma" w:cs="Tahoma"/>
+      <w:sz w:val="16"/>
+      <w:szCs w:val="16"/>
+      <w:lang w:val="en-US"/>
+    </w:rPr>
+  </w:style>
+  <w:style w:type="paragraph" w:styleId="Legenda">
+    <w:name w:val="caption"/>
+    <w:basedOn w:val="Normalny"/>
+    <w:next w:val="Normalny"/>
+    <w:uiPriority w:val="35"/>
+    <w:unhideWhenUsed/>
+    <w:qFormat/>
+    <w:rsid w:val="00F163FC"/>
+    <w:pPr>
+      <w:spacing w:line="240" w:lineRule="auto"/>
+      <w:jc w:val="center"/>
+    </w:pPr>
+    <w:rPr>
+      <w:b/>
+      <w:bCs/>
+      <w:sz w:val="18"/>
+      <w:szCs w:val="18"/>
+    </w:rPr>
   </w:style>
 </w:styles>
 </file>

</xml_diff>

<commit_message>
Update za updatem leci
</commit_message>
<xml_diff>
--- a/02_podstawy.docx
+++ b/02_podstawy.docx
@@ -422,6 +422,39 @@
           <w:lang w:val="pl-PL"/>
         </w:rPr>
         <w:t>Konstruckaj pretwó i kaset, paliwo, reakcja łańcuchowa, prędki a termiczne,</w:t>
+      </w:r>
+    </w:p>
+    <w:p>
+      <w:pPr>
+        <w:rPr>
+          <w:lang w:val="pl-PL"/>
+        </w:rPr>
+      </w:pPr>
+    </w:p>
+    <w:p>
+      <w:pPr>
+        <w:rPr>
+          <w:lang w:val="pl-PL"/>
+        </w:rPr>
+      </w:pPr>
+      <w:r>
+        <w:rPr>
+          <w:lang w:val="pl-PL"/>
+        </w:rPr>
+        <w:t>Reakcje rozszczepienie</w:t>
+      </w:r>
+    </w:p>
+    <w:p>
+      <w:pPr>
+        <w:rPr>
+          <w:lang w:val="pl-PL"/>
+        </w:rPr>
+      </w:pPr>
+      <w:r>
+        <w:rPr>
+          <w:lang w:val="pl-PL"/>
+        </w:rPr>
+        <w:t>Spowalanianie neturonow, moderator</w:t>
       </w:r>
     </w:p>
     <w:p>

</xml_diff>